<commit_message>
Fix bank form flow, add delete for invited guests
- Bank form: use creation date (today), backfill main invoice to invoice_files
- Files API & InvoicesBoard: merge main invoice when missing
- PDF route: prefer invoices.storage_path for Invoice File (main invoice)
- Add DELETE for producer_guests (never touches guest_contacts)
- Add Remove button in Invited Guests UI with confirmation
- Migration: producer_guests delete RLS policies

Made-with: Cursor
</commit_message>
<xml_diff>
--- a/public/bank-transfer-templates/EUR.docx
+++ b/public/bank-transfer-templates/EUR.docx
@@ -14,6 +14,14 @@
           <w:szCs w:val="24"/>
         </w:rPr>
       </w:pPr>
+      <w:r>
+        <w:rPr>
+          <w:rFonts w:ascii="Times New Roman" w:hAnsi="Times New Roman"/>
+          <w:sz w:val="20"/>
+          <w:szCs w:val="20"/>
+        </w:rPr>
+        <w:t>{beneficiary_name}</w:t>
+      </w:r>
     </w:p>
     <w:p>
       <w:pPr>
@@ -22,6 +30,14 @@
         </w:tabs>
         <w:contextualSpacing/>
       </w:pPr>
+      <w:r>
+        <w:rPr>
+          <w:rFonts w:ascii="Times New Roman" w:hAnsi="Times New Roman"/>
+          <w:sz w:val="20"/>
+          <w:szCs w:val="20"/>
+        </w:rPr>
+        <w:t>{iban}</w:t>
+      </w:r>
     </w:p>
     <w:p>
       <w:pPr>
@@ -47,6 +63,20 @@
       </w:r>
       <w:r>
         <w:t xml:space="preserve">Date/Tarih: </w:t>
+      </w:r>
+      <w:r>
+        <w:rPr>
+          <w:rFonts w:ascii="Times New Roman" w:hAnsi="Times New Roman"/>
+          <w:sz w:val="20"/>
+        </w:rPr>
+        <w:t>{date}</w:t>
+      </w:r>
+      <w:r>
+        <w:rPr>
+          <w:rFonts w:ascii="Times New Roman" w:hAnsi="Times New Roman"/>
+          <w:sz w:val="20"/>
+        </w:rPr>
+        <w:t>{date}</w:t>
       </w:r>
       <w:r>
         <w:rPr>
@@ -92,6 +122,14 @@
           <w:szCs w:val="24"/>
         </w:rPr>
       </w:pPr>
+      <w:r>
+        <w:rPr>
+          <w:rFonts w:ascii="Times New Roman" w:hAnsi="Times New Roman"/>
+          <w:sz w:val="20"/>
+          <w:szCs w:val="20"/>
+        </w:rPr>
+        <w:t>{bank_sort_code}</w:t>
+      </w:r>
     </w:p>
     <w:tbl>
       <w:tblPr>
@@ -186,6 +224,14 @@
                 <w:szCs w:val="28"/>
               </w:rPr>
             </w:pPr>
+            <w:r>
+              <w:rPr>
+                <w:rFonts w:ascii="Times New Roman" w:hAnsi="Times New Roman"/>
+                <w:sz w:val="20"/>
+                <w:szCs w:val="20"/>
+              </w:rPr>
+              <w:t>{swift_bic}</w:t>
+            </w:r>
           </w:p>
         </w:tc>
       </w:tr>
@@ -559,6 +605,14 @@
                 <w:szCs w:val="28"/>
               </w:rPr>
             </w:pPr>
+            <w:r>
+              <w:rPr>
+                <w:rFonts w:ascii="Times New Roman" w:hAnsi="Times New Roman"/>
+                <w:sz w:val="20"/>
+                <w:szCs w:val="20"/>
+              </w:rPr>
+              <w:t>{bank_address}</w:t>
+            </w:r>
           </w:p>
         </w:tc>
       </w:tr>
@@ -632,6 +686,14 @@
                 <w:szCs w:val="28"/>
               </w:rPr>
             </w:pPr>
+            <w:r>
+              <w:rPr>
+                <w:rFonts w:ascii="Times New Roman" w:hAnsi="Times New Roman"/>
+                <w:sz w:val="20"/>
+                <w:szCs w:val="20"/>
+              </w:rPr>
+              <w:t>{bank_name}</w:t>
+            </w:r>
           </w:p>
         </w:tc>
       </w:tr>
@@ -687,6 +749,14 @@
                 <w:szCs w:val="28"/>
               </w:rPr>
             </w:pPr>
+            <w:r>
+              <w:rPr>
+                <w:rFonts w:ascii="Times New Roman" w:hAnsi="Times New Roman"/>
+                <w:sz w:val="20"/>
+                <w:szCs w:val="20"/>
+              </w:rPr>
+              <w:t>{amount}</w:t>
+            </w:r>
           </w:p>
         </w:tc>
       </w:tr>
@@ -704,6 +774,14 @@
           <w:szCs w:val="24"/>
         </w:rPr>
       </w:pPr>
+      <w:r>
+        <w:rPr>
+          <w:rFonts w:ascii="Times New Roman" w:hAnsi="Times New Roman"/>
+          <w:sz w:val="20"/>
+          <w:szCs w:val="20"/>
+        </w:rPr>
+        <w:t>{message}</w:t>
+      </w:r>
     </w:p>
     <w:tbl>
       <w:tblPr>
@@ -821,6 +899,14 @@
                 <w:szCs w:val="20"/>
               </w:rPr>
             </w:pPr>
+            <w:r>
+              <w:rPr>
+                <w:rFonts w:ascii="Times New Roman" w:hAnsi="Times New Roman"/>
+                <w:sz w:val="20"/>
+                <w:szCs w:val="20"/>
+              </w:rPr>
+              <w:t>{intermediary_bank_name}</w:t>
+            </w:r>
           </w:p>
         </w:tc>
         <w:tc>
@@ -839,6 +925,14 @@
                 <w:szCs w:val="20"/>
               </w:rPr>
             </w:pPr>
+            <w:r>
+              <w:rPr>
+                <w:rFonts w:ascii="Times New Roman" w:hAnsi="Times New Roman"/>
+                <w:sz w:val="20"/>
+                <w:szCs w:val="20"/>
+              </w:rPr>
+              <w:t>{intermediary_swift}</w:t>
+            </w:r>
           </w:p>
         </w:tc>
       </w:tr>

</xml_diff>

<commit_message>
Add column reorder, bank transfer form updates, and guest invitation fixes
- InvoicesBoard: column visibility and order persisted in localStorage
- Column picker: up/down controls to reorder columns, reflects in table
- Table header and body render columns in user-defined order
- Bank transfer templates, guest invoice generate/send improvements
- Producer guests API updates, delete policy migration

Made-with: Cursor
</commit_message>
<xml_diff>
--- a/public/bank-transfer-templates/EUR.docx
+++ b/public/bank-transfer-templates/EUR.docx
@@ -92,6 +92,13 @@
         </w:rPr>
         <w:t>{date}</w:t>
       </w:r>
+      <w:r>
+        <w:rPr>
+          <w:rFonts w:ascii="Times New Roman" w:hAnsi="Times New Roman"/>
+          <w:sz w:val="20"/>
+        </w:rPr>
+        <w:t>{date}</w:t>
+      </w:r>
     </w:p>
     <w:p>
       <w:pPr>
@@ -984,6 +991,14 @@
                 <w:szCs w:val="20"/>
               </w:rPr>
             </w:pPr>
+            <w:r>
+              <w:rPr>
+                <w:rFonts w:ascii="Times New Roman" w:hAnsi="Times New Roman"/>
+                <w:sz w:val="20"/>
+                <w:szCs w:val="20"/>
+              </w:rPr>
+              <w:t>{beneficiary_name}</w:t>
+            </w:r>
           </w:p>
         </w:tc>
         <w:tc>
@@ -1002,6 +1017,14 @@
                 <w:szCs w:val="20"/>
               </w:rPr>
             </w:pPr>
+            <w:r>
+              <w:rPr>
+                <w:rFonts w:ascii="Times New Roman" w:hAnsi="Times New Roman"/>
+                <w:sz w:val="20"/>
+                <w:szCs w:val="20"/>
+              </w:rPr>
+              <w:t>{beneficiary_address}</w:t>
+            </w:r>
           </w:p>
         </w:tc>
       </w:tr>
@@ -1171,6 +1194,14 @@
                 <w:szCs w:val="20"/>
               </w:rPr>
             </w:pPr>
+            <w:r>
+              <w:rPr>
+                <w:rFonts w:ascii="Times New Roman" w:hAnsi="Times New Roman"/>
+                <w:sz w:val="20"/>
+                <w:szCs w:val="20"/>
+              </w:rPr>
+              <w:t>{iban}</w:t>
+            </w:r>
           </w:p>
         </w:tc>
       </w:tr>
@@ -1227,6 +1258,14 @@
                 <w:szCs w:val="20"/>
               </w:rPr>
             </w:pPr>
+            <w:r>
+              <w:rPr>
+                <w:rFonts w:ascii="Times New Roman" w:hAnsi="Times New Roman"/>
+                <w:sz w:val="20"/>
+                <w:szCs w:val="20"/>
+              </w:rPr>
+              <w:t>{bank_sort_code}</w:t>
+            </w:r>
           </w:p>
         </w:tc>
       </w:tr>
@@ -1275,6 +1314,14 @@
                 <w:szCs w:val="20"/>
               </w:rPr>
             </w:pPr>
+            <w:r>
+              <w:rPr>
+                <w:rFonts w:ascii="Times New Roman" w:hAnsi="Times New Roman"/>
+                <w:sz w:val="20"/>
+                <w:szCs w:val="20"/>
+              </w:rPr>
+              <w:t>{swift_bic}</w:t>
+            </w:r>
           </w:p>
         </w:tc>
         <w:tc>
@@ -1296,6 +1343,14 @@
                 <w:szCs w:val="20"/>
               </w:rPr>
             </w:pPr>
+            <w:r>
+              <w:rPr>
+                <w:rFonts w:ascii="Times New Roman" w:hAnsi="Times New Roman"/>
+                <w:sz w:val="20"/>
+                <w:szCs w:val="20"/>
+              </w:rPr>
+              <w:t>{bank_address}</w:t>
+            </w:r>
           </w:p>
         </w:tc>
       </w:tr>
@@ -1346,6 +1401,14 @@
                 <w:szCs w:val="20"/>
               </w:rPr>
             </w:pPr>
+            <w:r>
+              <w:rPr>
+                <w:rFonts w:ascii="Times New Roman" w:hAnsi="Times New Roman"/>
+                <w:sz w:val="20"/>
+                <w:szCs w:val="20"/>
+              </w:rPr>
+              <w:t>{bank_name}</w:t>
+            </w:r>
           </w:p>
         </w:tc>
       </w:tr>
@@ -1396,6 +1459,14 @@
                 <w:szCs w:val="20"/>
               </w:rPr>
             </w:pPr>
+            <w:r>
+              <w:rPr>
+                <w:rFonts w:ascii="Times New Roman" w:hAnsi="Times New Roman"/>
+                <w:sz w:val="20"/>
+                <w:szCs w:val="20"/>
+              </w:rPr>
+              <w:t>{amount}</w:t>
+            </w:r>
           </w:p>
         </w:tc>
       </w:tr>
@@ -1459,6 +1530,14 @@
                 <w:szCs w:val="20"/>
               </w:rPr>
             </w:pPr>
+            <w:r>
+              <w:rPr>
+                <w:rFonts w:ascii="Times New Roman" w:hAnsi="Times New Roman"/>
+                <w:sz w:val="20"/>
+                <w:szCs w:val="20"/>
+              </w:rPr>
+              <w:t>{message}</w:t>
+            </w:r>
           </w:p>
         </w:tc>
       </w:tr>
@@ -1531,6 +1610,14 @@
                 <w:szCs w:val="20"/>
               </w:rPr>
             </w:pPr>
+            <w:r>
+              <w:rPr>
+                <w:rFonts w:ascii="Times New Roman" w:hAnsi="Times New Roman"/>
+                <w:sz w:val="20"/>
+                <w:szCs w:val="20"/>
+              </w:rPr>
+              <w:t>{intermediary_bank_name}</w:t>
+            </w:r>
           </w:p>
         </w:tc>
       </w:tr>
@@ -1548,6 +1635,14 @@
           <w:szCs w:val="24"/>
         </w:rPr>
       </w:pPr>
+      <w:r>
+        <w:rPr>
+          <w:rFonts w:ascii="Times New Roman" w:hAnsi="Times New Roman"/>
+          <w:sz w:val="20"/>
+          <w:szCs w:val="20"/>
+        </w:rPr>
+        <w:t>{intermediary_swift}</w:t>
+      </w:r>
     </w:p>
     <w:tbl>
       <w:tblPr>

</xml_diff>